<commit_message>
Fixed Excel services local.
</commit_message>
<xml_diff>
--- a/tests/org.obeonetwork.m2doc.tests/resources/excelServices/asTable/asTable-expected-generation.docx
+++ b/tests/org.obeonetwork.m2doc.tests/resources/excelServices/asTable/asTable-expected-generation.docx
@@ -373,18 +373,10 @@
       </w:tr>
     </w:tbl>
     <w:p>
-      <w:proofErr w:type="spellStart"/>
-      <w:proofErr w:type="spellEnd"/>
       <w:bookmarkStart w:id="0" w:name="_GoBack"/>
       <w:bookmarkEnd w:id="0"/>
       <w:r>
-        <w:t xml:space="preserve">End of </w:t>
-      </w:r>
-      <w:r>
-        <w:t>demonstration</w:t>
-      </w:r>
-      <w:r>
-        <w:t>.</w:t>
+        <w:t>End of demonstration.</w:t>
       </w:r>
     </w:p>
     <w:sectPr>

</xml_diff>

<commit_message>
Added ExcelServices font tests.
</commit_message>
<xml_diff>
--- a/tests/org.obeonetwork.m2doc.tests/resources/excelServices/asTable/asTable-expected-generation.docx
+++ b/tests/org.obeonetwork.m2doc.tests/resources/excelServices/asTable/asTable-expected-generation.docx
@@ -43,6 +43,7 @@
             </w:pPr>
             <w:r>
               <w:rPr>
+                <w:rFonts w:ascii="Calibri" w:hAnsi="Calibri" w:cs="Calibri" w:eastAsia="Calibri"/>
                 <w:b w:val="false"/>
                 <w:i w:val="false"/>
                 <w:strike w:val="false"/>
@@ -60,6 +61,7 @@
             </w:pPr>
             <w:r>
               <w:rPr>
+                <w:rFonts w:ascii="Calibri" w:hAnsi="Calibri" w:cs="Calibri" w:eastAsia="Calibri"/>
                 <w:b w:val="false"/>
                 <w:i w:val="false"/>
                 <w:strike w:val="false"/>
@@ -77,6 +79,7 @@
             </w:pPr>
             <w:r>
               <w:rPr>
+                <w:rFonts w:ascii="Calibri" w:hAnsi="Calibri" w:cs="Calibri" w:eastAsia="Calibri"/>
                 <w:b w:val="false"/>
                 <w:i w:val="false"/>
                 <w:strike w:val="false"/>
@@ -94,6 +97,7 @@
             </w:pPr>
             <w:r>
               <w:rPr>
+                <w:rFonts w:ascii="Calibri" w:hAnsi="Calibri" w:cs="Calibri" w:eastAsia="Calibri"/>
                 <w:b w:val="true"/>
                 <w:i w:val="false"/>
                 <w:strike w:val="false"/>
@@ -113,6 +117,7 @@
             </w:pPr>
             <w:r>
               <w:rPr>
+                <w:rFonts w:ascii="Calibri" w:hAnsi="Calibri" w:cs="Calibri" w:eastAsia="Calibri"/>
                 <w:b w:val="false"/>
                 <w:i w:val="false"/>
                 <w:strike w:val="false"/>
@@ -130,6 +135,7 @@
             </w:pPr>
             <w:r>
               <w:rPr>
+                <w:rFonts w:ascii="Calibri" w:hAnsi="Calibri" w:cs="Calibri" w:eastAsia="Calibri"/>
                 <w:b w:val="false"/>
                 <w:i w:val="false"/>
                 <w:strike w:val="false"/>
@@ -147,6 +153,7 @@
             </w:pPr>
             <w:r>
               <w:rPr>
+                <w:rFonts w:ascii="Calibri" w:hAnsi="Calibri" w:cs="Calibri" w:eastAsia="Calibri"/>
                 <w:b w:val="false"/>
                 <w:i w:val="false"/>
                 <w:strike w:val="false"/>
@@ -164,6 +171,7 @@
             </w:pPr>
             <w:r>
               <w:rPr>
+                <w:rFonts w:ascii="Calibri" w:hAnsi="Calibri" w:cs="Calibri" w:eastAsia="Calibri"/>
                 <w:b w:val="false"/>
                 <w:i w:val="false"/>
                 <w:strike w:val="false"/>
@@ -183,6 +191,7 @@
             </w:pPr>
             <w:r>
               <w:rPr>
+                <w:rFonts w:ascii="Calibri" w:hAnsi="Calibri" w:cs="Calibri" w:eastAsia="Calibri"/>
                 <w:b w:val="false"/>
                 <w:i w:val="false"/>
                 <w:strike w:val="false"/>
@@ -200,6 +209,7 @@
             </w:pPr>
             <w:r>
               <w:rPr>
+                <w:rFonts w:ascii="Calibri" w:hAnsi="Calibri" w:cs="Calibri" w:eastAsia="Calibri"/>
                 <w:b w:val="false"/>
                 <w:i w:val="false"/>
                 <w:strike w:val="false"/>
@@ -217,6 +227,7 @@
             </w:pPr>
             <w:r>
               <w:rPr>
+                <w:rFonts w:ascii="Calibri" w:hAnsi="Calibri" w:cs="Calibri" w:eastAsia="Calibri"/>
                 <w:b w:val="false"/>
                 <w:i w:val="false"/>
                 <w:strike w:val="false"/>
@@ -234,6 +245,7 @@
             </w:pPr>
             <w:r>
               <w:rPr>
+                <w:rFonts w:ascii="Calibri" w:hAnsi="Calibri" w:cs="Calibri" w:eastAsia="Calibri"/>
                 <w:b w:val="false"/>
                 <w:i w:val="false"/>
                 <w:strike w:val="false"/>
@@ -253,6 +265,7 @@
             </w:pPr>
             <w:r>
               <w:rPr>
+                <w:rFonts w:ascii="Calibri" w:hAnsi="Calibri" w:cs="Calibri" w:eastAsia="Calibri"/>
                 <w:b w:val="false"/>
                 <w:i w:val="false"/>
                 <w:strike w:val="false"/>
@@ -270,6 +283,7 @@
             </w:pPr>
             <w:r>
               <w:rPr>
+                <w:rFonts w:ascii="Calibri" w:hAnsi="Calibri" w:cs="Calibri" w:eastAsia="Calibri"/>
                 <w:b w:val="false"/>
                 <w:i w:val="false"/>
                 <w:strike w:val="false"/>
@@ -287,6 +301,7 @@
             </w:pPr>
             <w:r>
               <w:rPr>
+                <w:rFonts w:ascii="Calibri" w:hAnsi="Calibri" w:cs="Calibri" w:eastAsia="Calibri"/>
                 <w:b w:val="false"/>
                 <w:i w:val="false"/>
                 <w:strike w:val="false"/>
@@ -304,6 +319,7 @@
             </w:pPr>
             <w:r>
               <w:rPr>
+                <w:rFonts w:ascii="Calibri" w:hAnsi="Calibri" w:cs="Calibri" w:eastAsia="Calibri"/>
                 <w:b w:val="false"/>
                 <w:i w:val="false"/>
                 <w:strike w:val="false"/>
@@ -343,6 +359,7 @@
             </w:pPr>
             <w:r>
               <w:rPr>
+                <w:rFonts w:ascii="Calibri" w:hAnsi="Calibri" w:cs="Calibri" w:eastAsia="Calibri"/>
                 <w:b w:val="false"/>
                 <w:i w:val="false"/>
                 <w:strike w:val="false"/>
@@ -360,6 +377,7 @@
             </w:pPr>
             <w:r>
               <w:rPr>
+                <w:rFonts w:ascii="Calibri" w:hAnsi="Calibri" w:cs="Calibri" w:eastAsia="Calibri"/>
                 <w:b w:val="false"/>
                 <w:i w:val="false"/>
                 <w:strike w:val="false"/>

</xml_diff>